<commit_message>
Remaining Images and data added
</commit_message>
<xml_diff>
--- a/MC_Lectures/MC_Lecture_01_Document.docx
+++ b/MC_Lectures/MC_Lecture_01_Document.docx
@@ -335,6 +335,203 @@
       <w:pPr>
         <w:pStyle w:val="ListParagraph"/>
       </w:pPr>
+      <w:r>
+        <w:rPr>
+          <w:noProof/>
+        </w:rPr>
+        <w:drawing>
+          <wp:inline distT="0" distB="0" distL="0" distR="0">
+            <wp:extent cx="5943600" cy="767715"/>
+            <wp:effectExtent l="0" t="0" r="0" b="0"/>
+            <wp:docPr id="4" name="Picture 4"/>
+            <wp:cNvGraphicFramePr>
+              <a:graphicFrameLocks xmlns:a="http://schemas.openxmlformats.org/drawingml/2006/main" noChangeAspect="1"/>
+            </wp:cNvGraphicFramePr>
+            <a:graphic xmlns:a="http://schemas.openxmlformats.org/drawingml/2006/main">
+              <a:graphicData uri="http://schemas.openxmlformats.org/drawingml/2006/picture">
+                <pic:pic xmlns:pic="http://schemas.openxmlformats.org/drawingml/2006/picture">
+                  <pic:nvPicPr>
+                    <pic:cNvPr id="4" name="img4.PNG"/>
+                    <pic:cNvPicPr/>
+                  </pic:nvPicPr>
+                  <pic:blipFill>
+                    <a:blip r:embed="rId8">
+                      <a:extLst>
+                        <a:ext uri="{28A0092B-C50C-407E-A947-70E740481C1C}">
+                          <a14:useLocalDpi xmlns:a14="http://schemas.microsoft.com/office/drawing/2010/main" val="0"/>
+                        </a:ext>
+                      </a:extLst>
+                    </a:blip>
+                    <a:stretch>
+                      <a:fillRect/>
+                    </a:stretch>
+                  </pic:blipFill>
+                  <pic:spPr>
+                    <a:xfrm>
+                      <a:off x="0" y="0"/>
+                      <a:ext cx="5943600" cy="767715"/>
+                    </a:xfrm>
+                    <a:prstGeom prst="rect">
+                      <a:avLst/>
+                    </a:prstGeom>
+                  </pic:spPr>
+                </pic:pic>
+              </a:graphicData>
+            </a:graphic>
+          </wp:inline>
+        </w:drawing>
+      </w:r>
+    </w:p>
+    <w:p>
+      <w:pPr>
+        <w:pStyle w:val="ListParagraph"/>
+        <w:numPr>
+          <w:ilvl w:val="0"/>
+          <w:numId w:val="1"/>
+        </w:numPr>
+      </w:pPr>
+      <w:r>
+        <w:t xml:space="preserve">Now use </w:t>
+      </w:r>
+      <w:proofErr w:type="spellStart"/>
+      <w:r>
+        <w:t>git</w:t>
+      </w:r>
+      <w:proofErr w:type="spellEnd"/>
+      <w:r>
+        <w:t xml:space="preserve"> push command to upload the file.</w:t>
+      </w:r>
+    </w:p>
+    <w:p>
+      <w:pPr>
+        <w:pStyle w:val="ListParagraph"/>
+      </w:pPr>
+      <w:r>
+        <w:rPr>
+          <w:noProof/>
+        </w:rPr>
+        <w:drawing>
+          <wp:inline distT="0" distB="0" distL="0" distR="0">
+            <wp:extent cx="5943600" cy="1344930"/>
+            <wp:effectExtent l="0" t="0" r="0" b="7620"/>
+            <wp:docPr id="6" name="Picture 6"/>
+            <wp:cNvGraphicFramePr>
+              <a:graphicFrameLocks xmlns:a="http://schemas.openxmlformats.org/drawingml/2006/main" noChangeAspect="1"/>
+            </wp:cNvGraphicFramePr>
+            <a:graphic xmlns:a="http://schemas.openxmlformats.org/drawingml/2006/main">
+              <a:graphicData uri="http://schemas.openxmlformats.org/drawingml/2006/picture">
+                <pic:pic xmlns:pic="http://schemas.openxmlformats.org/drawingml/2006/picture">
+                  <pic:nvPicPr>
+                    <pic:cNvPr id="6" name="img5.PNG"/>
+                    <pic:cNvPicPr/>
+                  </pic:nvPicPr>
+                  <pic:blipFill>
+                    <a:blip r:embed="rId9">
+                      <a:extLst>
+                        <a:ext uri="{28A0092B-C50C-407E-A947-70E740481C1C}">
+                          <a14:useLocalDpi xmlns:a14="http://schemas.microsoft.com/office/drawing/2010/main" val="0"/>
+                        </a:ext>
+                      </a:extLst>
+                    </a:blip>
+                    <a:stretch>
+                      <a:fillRect/>
+                    </a:stretch>
+                  </pic:blipFill>
+                  <pic:spPr>
+                    <a:xfrm>
+                      <a:off x="0" y="0"/>
+                      <a:ext cx="5943600" cy="1344930"/>
+                    </a:xfrm>
+                    <a:prstGeom prst="rect">
+                      <a:avLst/>
+                    </a:prstGeom>
+                  </pic:spPr>
+                </pic:pic>
+              </a:graphicData>
+            </a:graphic>
+          </wp:inline>
+        </w:drawing>
+      </w:r>
+    </w:p>
+    <w:p>
+      <w:pPr>
+        <w:pStyle w:val="ListParagraph"/>
+      </w:pPr>
+    </w:p>
+    <w:p>
+      <w:pPr>
+        <w:pStyle w:val="ListParagraph"/>
+        <w:numPr>
+          <w:ilvl w:val="0"/>
+          <w:numId w:val="1"/>
+        </w:numPr>
+      </w:pPr>
+      <w:r>
+        <w:t>The folder is now uploaded to the GitHub, and can be seen as:</w:t>
+      </w:r>
+    </w:p>
+    <w:p>
+      <w:pPr>
+        <w:pStyle w:val="ListParagraph"/>
+      </w:pPr>
+      <w:r>
+        <w:rPr>
+          <w:noProof/>
+        </w:rPr>
+        <w:drawing>
+          <wp:inline distT="0" distB="0" distL="0" distR="0">
+            <wp:extent cx="5943600" cy="1731010"/>
+            <wp:effectExtent l="0" t="0" r="0" b="2540"/>
+            <wp:docPr id="7" name="Picture 7"/>
+            <wp:cNvGraphicFramePr>
+              <a:graphicFrameLocks xmlns:a="http://schemas.openxmlformats.org/drawingml/2006/main" noChangeAspect="1"/>
+            </wp:cNvGraphicFramePr>
+            <a:graphic xmlns:a="http://schemas.openxmlformats.org/drawingml/2006/main">
+              <a:graphicData uri="http://schemas.openxmlformats.org/drawingml/2006/picture">
+                <pic:pic xmlns:pic="http://schemas.openxmlformats.org/drawingml/2006/picture">
+                  <pic:nvPicPr>
+                    <pic:cNvPr id="7" name="img6.PNG"/>
+                    <pic:cNvPicPr/>
+                  </pic:nvPicPr>
+                  <pic:blipFill>
+                    <a:blip r:embed="rId10">
+                      <a:extLst>
+                        <a:ext uri="{28A0092B-C50C-407E-A947-70E740481C1C}">
+                          <a14:useLocalDpi xmlns:a14="http://schemas.microsoft.com/office/drawing/2010/main" val="0"/>
+                        </a:ext>
+                      </a:extLst>
+                    </a:blip>
+                    <a:stretch>
+                      <a:fillRect/>
+                    </a:stretch>
+                  </pic:blipFill>
+                  <pic:spPr>
+                    <a:xfrm>
+                      <a:off x="0" y="0"/>
+                      <a:ext cx="5943600" cy="1731010"/>
+                    </a:xfrm>
+                    <a:prstGeom prst="rect">
+                      <a:avLst/>
+                    </a:prstGeom>
+                  </pic:spPr>
+                </pic:pic>
+              </a:graphicData>
+            </a:graphic>
+          </wp:inline>
+        </w:drawing>
+      </w:r>
+    </w:p>
+    <w:p>
+      <w:pPr>
+        <w:pStyle w:val="ListParagraph"/>
+        <w:numPr>
+          <w:ilvl w:val="0"/>
+          <w:numId w:val="1"/>
+        </w:numPr>
+      </w:pPr>
+      <w:r>
+        <w:t>Now after completing the file I will again use commit to upload changes again.</w:t>
+      </w:r>
       <w:bookmarkStart w:id="0" w:name="_GoBack"/>
       <w:bookmarkEnd w:id="0"/>
     </w:p>

</xml_diff>

<commit_message>
One new HTML file added
</commit_message>
<xml_diff>
--- a/MC_Lectures/MC_Lecture_01_Document.docx
+++ b/MC_Lectures/MC_Lecture_01_Document.docx
@@ -532,8 +532,143 @@
       <w:r>
         <w:t>Now after completing the file I will again use commit to upload changes again.</w:t>
       </w:r>
+    </w:p>
+    <w:p>
+      <w:pPr>
+        <w:pStyle w:val="ListParagraph"/>
+      </w:pPr>
+      <w:r>
+        <w:rPr>
+          <w:noProof/>
+        </w:rPr>
+        <w:drawing>
+          <wp:inline distT="0" distB="0" distL="0" distR="0">
+            <wp:extent cx="5943600" cy="1089660"/>
+            <wp:effectExtent l="0" t="0" r="0" b="0"/>
+            <wp:docPr id="5" name="Picture 5"/>
+            <wp:cNvGraphicFramePr>
+              <a:graphicFrameLocks xmlns:a="http://schemas.openxmlformats.org/drawingml/2006/main" noChangeAspect="1"/>
+            </wp:cNvGraphicFramePr>
+            <a:graphic xmlns:a="http://schemas.openxmlformats.org/drawingml/2006/main">
+              <a:graphicData uri="http://schemas.openxmlformats.org/drawingml/2006/picture">
+                <pic:pic xmlns:pic="http://schemas.openxmlformats.org/drawingml/2006/picture">
+                  <pic:nvPicPr>
+                    <pic:cNvPr id="5" name="img8.PNG"/>
+                    <pic:cNvPicPr/>
+                  </pic:nvPicPr>
+                  <pic:blipFill>
+                    <a:blip r:embed="rId11">
+                      <a:extLst>
+                        <a:ext uri="{28A0092B-C50C-407E-A947-70E740481C1C}">
+                          <a14:useLocalDpi xmlns:a14="http://schemas.microsoft.com/office/drawing/2010/main" val="0"/>
+                        </a:ext>
+                      </a:extLst>
+                    </a:blip>
+                    <a:stretch>
+                      <a:fillRect/>
+                    </a:stretch>
+                  </pic:blipFill>
+                  <pic:spPr>
+                    <a:xfrm>
+                      <a:off x="0" y="0"/>
+                      <a:ext cx="5943600" cy="1089660"/>
+                    </a:xfrm>
+                    <a:prstGeom prst="rect">
+                      <a:avLst/>
+                    </a:prstGeom>
+                  </pic:spPr>
+                </pic:pic>
+              </a:graphicData>
+            </a:graphic>
+          </wp:inline>
+        </w:drawing>
+      </w:r>
+    </w:p>
+    <w:p>
+      <w:pPr>
+        <w:pStyle w:val="ListParagraph"/>
+        <w:numPr>
+          <w:ilvl w:val="0"/>
+          <w:numId w:val="1"/>
+        </w:numPr>
+      </w:pPr>
+      <w:r>
+        <w:t>Now, I have created a new folder and added HTML file.</w:t>
+      </w:r>
+    </w:p>
+    <w:p>
+      <w:pPr>
+        <w:pStyle w:val="ListParagraph"/>
+      </w:pPr>
+      <w:r>
+        <w:rPr>
+          <w:noProof/>
+        </w:rPr>
+        <w:lastRenderedPageBreak/>
+        <w:drawing>
+          <wp:inline distT="0" distB="0" distL="0" distR="0">
+            <wp:extent cx="5943600" cy="2892425"/>
+            <wp:effectExtent l="0" t="0" r="0" b="3175"/>
+            <wp:docPr id="8" name="Picture 8"/>
+            <wp:cNvGraphicFramePr>
+              <a:graphicFrameLocks xmlns:a="http://schemas.openxmlformats.org/drawingml/2006/main" noChangeAspect="1"/>
+            </wp:cNvGraphicFramePr>
+            <a:graphic xmlns:a="http://schemas.openxmlformats.org/drawingml/2006/main">
+              <a:graphicData uri="http://schemas.openxmlformats.org/drawingml/2006/picture">
+                <pic:pic xmlns:pic="http://schemas.openxmlformats.org/drawingml/2006/picture">
+                  <pic:nvPicPr>
+                    <pic:cNvPr id="8" name="img9.PNG"/>
+                    <pic:cNvPicPr/>
+                  </pic:nvPicPr>
+                  <pic:blipFill>
+                    <a:blip r:embed="rId12">
+                      <a:extLst>
+                        <a:ext uri="{28A0092B-C50C-407E-A947-70E740481C1C}">
+                          <a14:useLocalDpi xmlns:a14="http://schemas.microsoft.com/office/drawing/2010/main" val="0"/>
+                        </a:ext>
+                      </a:extLst>
+                    </a:blip>
+                    <a:stretch>
+                      <a:fillRect/>
+                    </a:stretch>
+                  </pic:blipFill>
+                  <pic:spPr>
+                    <a:xfrm>
+                      <a:off x="0" y="0"/>
+                      <a:ext cx="5943600" cy="2892425"/>
+                    </a:xfrm>
+                    <a:prstGeom prst="rect">
+                      <a:avLst/>
+                    </a:prstGeom>
+                  </pic:spPr>
+                </pic:pic>
+              </a:graphicData>
+            </a:graphic>
+          </wp:inline>
+        </w:drawing>
+      </w:r>
+    </w:p>
+    <w:p>
+      <w:pPr>
+        <w:pStyle w:val="ListParagraph"/>
+        <w:numPr>
+          <w:ilvl w:val="0"/>
+          <w:numId w:val="1"/>
+        </w:numPr>
+      </w:pPr>
+      <w:r>
+        <w:t>Now I will upload this file on GIT</w:t>
+      </w:r>
       <w:bookmarkStart w:id="0" w:name="_GoBack"/>
       <w:bookmarkEnd w:id="0"/>
+      <w:r>
+        <w:t>.</w:t>
+      </w:r>
+    </w:p>
+    <w:p>
+      <w:pPr>
+        <w:pStyle w:val="ListParagraph"/>
+      </w:pPr>
     </w:p>
     <w:sectPr>
       <w:pgSz w:w="12240" w:h="15840"/>

</xml_diff>

<commit_message>
Lecture one Completely Updated
</commit_message>
<xml_diff>
--- a/MC_Lectures/MC_Lecture_01_Document.docx
+++ b/MC_Lectures/MC_Lecture_01_Document.docx
@@ -657,13 +657,314 @@
         </w:numPr>
       </w:pPr>
       <w:r>
-        <w:t>Now I will upload this file on GIT</w:t>
-      </w:r>
+        <w:t>Now I will upload this file on GIT.</w:t>
+      </w:r>
+    </w:p>
+    <w:p>
+      <w:pPr>
+        <w:pStyle w:val="ListParagraph"/>
+      </w:pPr>
+      <w:r>
+        <w:rPr>
+          <w:noProof/>
+        </w:rPr>
+        <w:drawing>
+          <wp:inline distT="0" distB="0" distL="0" distR="0">
+            <wp:extent cx="5943600" cy="2261870"/>
+            <wp:effectExtent l="0" t="0" r="0" b="5080"/>
+            <wp:docPr id="10" name="Picture 10"/>
+            <wp:cNvGraphicFramePr>
+              <a:graphicFrameLocks xmlns:a="http://schemas.openxmlformats.org/drawingml/2006/main" noChangeAspect="1"/>
+            </wp:cNvGraphicFramePr>
+            <a:graphic xmlns:a="http://schemas.openxmlformats.org/drawingml/2006/main">
+              <a:graphicData uri="http://schemas.openxmlformats.org/drawingml/2006/picture">
+                <pic:pic xmlns:pic="http://schemas.openxmlformats.org/drawingml/2006/picture">
+                  <pic:nvPicPr>
+                    <pic:cNvPr id="10" name="img10.PNG"/>
+                    <pic:cNvPicPr/>
+                  </pic:nvPicPr>
+                  <pic:blipFill>
+                    <a:blip r:embed="rId13">
+                      <a:extLst>
+                        <a:ext uri="{28A0092B-C50C-407E-A947-70E740481C1C}">
+                          <a14:useLocalDpi xmlns:a14="http://schemas.microsoft.com/office/drawing/2010/main" val="0"/>
+                        </a:ext>
+                      </a:extLst>
+                    </a:blip>
+                    <a:stretch>
+                      <a:fillRect/>
+                    </a:stretch>
+                  </pic:blipFill>
+                  <pic:spPr>
+                    <a:xfrm>
+                      <a:off x="0" y="0"/>
+                      <a:ext cx="5943600" cy="2261870"/>
+                    </a:xfrm>
+                    <a:prstGeom prst="rect">
+                      <a:avLst/>
+                    </a:prstGeom>
+                  </pic:spPr>
+                </pic:pic>
+              </a:graphicData>
+            </a:graphic>
+          </wp:inline>
+        </w:drawing>
+      </w:r>
+    </w:p>
+    <w:p>
+      <w:pPr>
+        <w:pStyle w:val="ListParagraph"/>
+        <w:numPr>
+          <w:ilvl w:val="0"/>
+          <w:numId w:val="1"/>
+        </w:numPr>
+      </w:pPr>
+      <w:r>
+        <w:t>Files are added</w:t>
+      </w:r>
+    </w:p>
+    <w:p>
+      <w:pPr>
+        <w:pStyle w:val="ListParagraph"/>
+      </w:pPr>
+      <w:r>
+        <w:rPr>
+          <w:noProof/>
+        </w:rPr>
+        <w:drawing>
+          <wp:inline distT="0" distB="0" distL="0" distR="0">
+            <wp:extent cx="5943600" cy="1029970"/>
+            <wp:effectExtent l="0" t="0" r="0" b="0"/>
+            <wp:docPr id="11" name="Picture 11"/>
+            <wp:cNvGraphicFramePr>
+              <a:graphicFrameLocks xmlns:a="http://schemas.openxmlformats.org/drawingml/2006/main" noChangeAspect="1"/>
+            </wp:cNvGraphicFramePr>
+            <a:graphic xmlns:a="http://schemas.openxmlformats.org/drawingml/2006/main">
+              <a:graphicData uri="http://schemas.openxmlformats.org/drawingml/2006/picture">
+                <pic:pic xmlns:pic="http://schemas.openxmlformats.org/drawingml/2006/picture">
+                  <pic:nvPicPr>
+                    <pic:cNvPr id="11" name="img11.PNG"/>
+                    <pic:cNvPicPr/>
+                  </pic:nvPicPr>
+                  <pic:blipFill>
+                    <a:blip r:embed="rId14">
+                      <a:extLst>
+                        <a:ext uri="{28A0092B-C50C-407E-A947-70E740481C1C}">
+                          <a14:useLocalDpi xmlns:a14="http://schemas.microsoft.com/office/drawing/2010/main" val="0"/>
+                        </a:ext>
+                      </a:extLst>
+                    </a:blip>
+                    <a:stretch>
+                      <a:fillRect/>
+                    </a:stretch>
+                  </pic:blipFill>
+                  <pic:spPr>
+                    <a:xfrm>
+                      <a:off x="0" y="0"/>
+                      <a:ext cx="5943600" cy="1029970"/>
+                    </a:xfrm>
+                    <a:prstGeom prst="rect">
+                      <a:avLst/>
+                    </a:prstGeom>
+                  </pic:spPr>
+                </pic:pic>
+              </a:graphicData>
+            </a:graphic>
+          </wp:inline>
+        </w:drawing>
+      </w:r>
+    </w:p>
+    <w:p>
+      <w:pPr>
+        <w:pStyle w:val="ListParagraph"/>
+        <w:numPr>
+          <w:ilvl w:val="0"/>
+          <w:numId w:val="1"/>
+        </w:numPr>
+      </w:pPr>
+      <w:r>
+        <w:t>Now, I have edited file online.</w:t>
+      </w:r>
+    </w:p>
+    <w:p>
+      <w:pPr>
+        <w:pStyle w:val="ListParagraph"/>
+      </w:pPr>
+      <w:r>
+        <w:rPr>
+          <w:noProof/>
+        </w:rPr>
+        <w:lastRenderedPageBreak/>
+        <w:drawing>
+          <wp:inline distT="0" distB="0" distL="0" distR="0">
+            <wp:extent cx="5943600" cy="2409190"/>
+            <wp:effectExtent l="0" t="0" r="0" b="0"/>
+            <wp:docPr id="12" name="Picture 12"/>
+            <wp:cNvGraphicFramePr>
+              <a:graphicFrameLocks xmlns:a="http://schemas.openxmlformats.org/drawingml/2006/main" noChangeAspect="1"/>
+            </wp:cNvGraphicFramePr>
+            <a:graphic xmlns:a="http://schemas.openxmlformats.org/drawingml/2006/main">
+              <a:graphicData uri="http://schemas.openxmlformats.org/drawingml/2006/picture">
+                <pic:pic xmlns:pic="http://schemas.openxmlformats.org/drawingml/2006/picture">
+                  <pic:nvPicPr>
+                    <pic:cNvPr id="12" name="img12.PNG"/>
+                    <pic:cNvPicPr/>
+                  </pic:nvPicPr>
+                  <pic:blipFill>
+                    <a:blip r:embed="rId15">
+                      <a:extLst>
+                        <a:ext uri="{28A0092B-C50C-407E-A947-70E740481C1C}">
+                          <a14:useLocalDpi xmlns:a14="http://schemas.microsoft.com/office/drawing/2010/main" val="0"/>
+                        </a:ext>
+                      </a:extLst>
+                    </a:blip>
+                    <a:stretch>
+                      <a:fillRect/>
+                    </a:stretch>
+                  </pic:blipFill>
+                  <pic:spPr>
+                    <a:xfrm>
+                      <a:off x="0" y="0"/>
+                      <a:ext cx="5943600" cy="2409190"/>
+                    </a:xfrm>
+                    <a:prstGeom prst="rect">
+                      <a:avLst/>
+                    </a:prstGeom>
+                  </pic:spPr>
+                </pic:pic>
+              </a:graphicData>
+            </a:graphic>
+          </wp:inline>
+        </w:drawing>
+      </w:r>
+    </w:p>
+    <w:p>
+      <w:pPr>
+        <w:pStyle w:val="ListParagraph"/>
+        <w:numPr>
+          <w:ilvl w:val="0"/>
+          <w:numId w:val="1"/>
+        </w:numPr>
+      </w:pPr>
+      <w:r>
+        <w:t>Now I will use pull command to have changes in my HTML file.</w:t>
+      </w:r>
+    </w:p>
+    <w:p>
+      <w:pPr>
+        <w:pStyle w:val="ListParagraph"/>
+      </w:pPr>
+      <w:r>
+        <w:rPr>
+          <w:noProof/>
+        </w:rPr>
+        <w:drawing>
+          <wp:inline distT="0" distB="0" distL="0" distR="0">
+            <wp:extent cx="5943600" cy="1049655"/>
+            <wp:effectExtent l="0" t="0" r="0" b="0"/>
+            <wp:docPr id="14" name="Picture 14"/>
+            <wp:cNvGraphicFramePr>
+              <a:graphicFrameLocks xmlns:a="http://schemas.openxmlformats.org/drawingml/2006/main" noChangeAspect="1"/>
+            </wp:cNvGraphicFramePr>
+            <a:graphic xmlns:a="http://schemas.openxmlformats.org/drawingml/2006/main">
+              <a:graphicData uri="http://schemas.openxmlformats.org/drawingml/2006/picture">
+                <pic:pic xmlns:pic="http://schemas.openxmlformats.org/drawingml/2006/picture">
+                  <pic:nvPicPr>
+                    <pic:cNvPr id="14" name="img14.PNG"/>
+                    <pic:cNvPicPr/>
+                  </pic:nvPicPr>
+                  <pic:blipFill>
+                    <a:blip r:embed="rId16">
+                      <a:extLst>
+                        <a:ext uri="{28A0092B-C50C-407E-A947-70E740481C1C}">
+                          <a14:useLocalDpi xmlns:a14="http://schemas.microsoft.com/office/drawing/2010/main" val="0"/>
+                        </a:ext>
+                      </a:extLst>
+                    </a:blip>
+                    <a:stretch>
+                      <a:fillRect/>
+                    </a:stretch>
+                  </pic:blipFill>
+                  <pic:spPr>
+                    <a:xfrm>
+                      <a:off x="0" y="0"/>
+                      <a:ext cx="5943600" cy="1049655"/>
+                    </a:xfrm>
+                    <a:prstGeom prst="rect">
+                      <a:avLst/>
+                    </a:prstGeom>
+                  </pic:spPr>
+                </pic:pic>
+              </a:graphicData>
+            </a:graphic>
+          </wp:inline>
+        </w:drawing>
+      </w:r>
+    </w:p>
+    <w:p>
+      <w:pPr>
+        <w:pStyle w:val="ListParagraph"/>
+        <w:numPr>
+          <w:ilvl w:val="0"/>
+          <w:numId w:val="1"/>
+        </w:numPr>
+      </w:pPr>
+      <w:r>
+        <w:t>File data in changed.</w:t>
+      </w:r>
+    </w:p>
+    <w:p>
+      <w:pPr>
+        <w:pStyle w:val="ListParagraph"/>
+      </w:pPr>
       <w:bookmarkStart w:id="0" w:name="_GoBack"/>
+      <w:r>
+        <w:rPr>
+          <w:noProof/>
+        </w:rPr>
+        <w:drawing>
+          <wp:inline distT="0" distB="0" distL="0" distR="0">
+            <wp:extent cx="5943600" cy="3695700"/>
+            <wp:effectExtent l="0" t="0" r="0" b="0"/>
+            <wp:docPr id="15" name="Picture 15"/>
+            <wp:cNvGraphicFramePr>
+              <a:graphicFrameLocks xmlns:a="http://schemas.openxmlformats.org/drawingml/2006/main" noChangeAspect="1"/>
+            </wp:cNvGraphicFramePr>
+            <a:graphic xmlns:a="http://schemas.openxmlformats.org/drawingml/2006/main">
+              <a:graphicData uri="http://schemas.openxmlformats.org/drawingml/2006/picture">
+                <pic:pic xmlns:pic="http://schemas.openxmlformats.org/drawingml/2006/picture">
+                  <pic:nvPicPr>
+                    <pic:cNvPr id="15" name="img15.PNG"/>
+                    <pic:cNvPicPr/>
+                  </pic:nvPicPr>
+                  <pic:blipFill>
+                    <a:blip r:embed="rId17">
+                      <a:extLst>
+                        <a:ext uri="{28A0092B-C50C-407E-A947-70E740481C1C}">
+                          <a14:useLocalDpi xmlns:a14="http://schemas.microsoft.com/office/drawing/2010/main" val="0"/>
+                        </a:ext>
+                      </a:extLst>
+                    </a:blip>
+                    <a:stretch>
+                      <a:fillRect/>
+                    </a:stretch>
+                  </pic:blipFill>
+                  <pic:spPr>
+                    <a:xfrm>
+                      <a:off x="0" y="0"/>
+                      <a:ext cx="5943600" cy="3695700"/>
+                    </a:xfrm>
+                    <a:prstGeom prst="rect">
+                      <a:avLst/>
+                    </a:prstGeom>
+                  </pic:spPr>
+                </pic:pic>
+              </a:graphicData>
+            </a:graphic>
+          </wp:inline>
+        </w:drawing>
+      </w:r>
       <w:bookmarkEnd w:id="0"/>
-      <w:r>
-        <w:t>.</w:t>
-      </w:r>
     </w:p>
     <w:p>
       <w:pPr>

</xml_diff>